<commit_message>
tambah format surat, notif surat masuk, update form surat keluar
</commit_message>
<xml_diff>
--- a/storage/app/format/internal-memo.docx
+++ b/storage/app/format/internal-memo.docx
@@ -46,7 +46,7 @@
           <w:szCs w:val="24"/>
           <w:lang w:val="en-AU"/>
         </w:rPr>
-        <w:t xml:space="preserve">No. </w:t>
+        <w:t>No</w:t>
       </w:r>
       <w:r>
         <w:rPr>
@@ -57,6 +57,28 @@
           <w:szCs w:val="24"/>
           <w:lang w:val="en-AU"/>
         </w:rPr>
+        <w:t>mor :</w:t>
+      </w:r>
+      <w:r>
+        <w:rPr>
+          <w:rFonts w:ascii="Times New Roman" w:hAnsi="Times New Roman" w:cs="Times New Roman"/>
+          <w:b/>
+          <w:noProof/>
+          <w:sz w:val="24"/>
+          <w:szCs w:val="24"/>
+          <w:lang w:val="en-AU"/>
+        </w:rPr>
+        <w:t xml:space="preserve"> </w:t>
+      </w:r>
+      <w:r>
+        <w:rPr>
+          <w:rFonts w:ascii="Times New Roman" w:hAnsi="Times New Roman" w:cs="Times New Roman"/>
+          <w:b/>
+          <w:noProof/>
+          <w:sz w:val="24"/>
+          <w:szCs w:val="24"/>
+          <w:lang w:val="en-AU"/>
+        </w:rPr>
         <w:t>${no_surat}</w:t>
       </w:r>
     </w:p>
@@ -87,7 +109,7 @@
           <w:sz w:val="24"/>
           <w:szCs w:val="24"/>
         </w:rPr>
-        <w:t>______________________________________________________________________________</w:t>
+        <w:t>___________________________________________________________________________</w:t>
       </w:r>
     </w:p>
     <w:p>
@@ -127,7 +149,6 @@
         <w:tab/>
         <w:t xml:space="preserve">: </w:t>
       </w:r>
-      <w:proofErr w:type="gramStart"/>
       <w:r>
         <w:rPr>
           <w:rFonts w:ascii="Times New Roman" w:hAnsi="Times New Roman" w:cs="Times New Roman"/>
@@ -136,7 +157,6 @@
         </w:rPr>
         <w:t>. . . .</w:t>
       </w:r>
-      <w:proofErr w:type="gramEnd"/>
     </w:p>
     <w:p>
       <w:pPr>
@@ -189,7 +209,6 @@
         </w:rPr>
         <w:t xml:space="preserve"> </w:t>
       </w:r>
-      <w:proofErr w:type="gramStart"/>
       <w:r>
         <w:rPr>
           <w:rFonts w:ascii="Times New Roman" w:hAnsi="Times New Roman" w:cs="Times New Roman"/>
@@ -198,7 +217,6 @@
         </w:rPr>
         <w:t>. . . .</w:t>
       </w:r>
-      <w:proofErr w:type="gramEnd"/>
     </w:p>
     <w:p>
       <w:pPr>
@@ -253,7 +271,6 @@
         </w:rPr>
         <w:t xml:space="preserve"> </w:t>
       </w:r>
-      <w:proofErr w:type="gramStart"/>
       <w:r>
         <w:rPr>
           <w:rFonts w:ascii="Times New Roman" w:hAnsi="Times New Roman" w:cs="Times New Roman"/>
@@ -262,7 +279,6 @@
         </w:rPr>
         <w:t>. . . .</w:t>
       </w:r>
-      <w:proofErr w:type="gramEnd"/>
     </w:p>
     <w:p>
       <w:pPr>
@@ -379,7 +395,6 @@
         <w:tab/>
         <w:t xml:space="preserve">: </w:t>
       </w:r>
-      <w:proofErr w:type="gramStart"/>
       <w:r>
         <w:rPr>
           <w:rFonts w:ascii="Times New Roman" w:hAnsi="Times New Roman" w:cs="Times New Roman"/>
@@ -388,7 +403,6 @@
         </w:rPr>
         <w:t>. . . .</w:t>
       </w:r>
-      <w:proofErr w:type="gramEnd"/>
     </w:p>
     <w:p>
       <w:pPr>
@@ -406,7 +420,7 @@
           <w:sz w:val="24"/>
           <w:szCs w:val="24"/>
         </w:rPr>
-        <w:t>______________________________________________________________________________</w:t>
+        <w:t>___________________________________________________________________________</w:t>
       </w:r>
     </w:p>
     <w:p>
@@ -521,8 +535,8 @@
         <w:tblLook w:val="04A0" w:firstRow="1" w:lastRow="0" w:firstColumn="1" w:lastColumn="0" w:noHBand="0" w:noVBand="1"/>
       </w:tblPr>
       <w:tblGrid>
-        <w:gridCol w:w="4675"/>
-        <w:gridCol w:w="4675"/>
+        <w:gridCol w:w="4509"/>
+        <w:gridCol w:w="4517"/>
       </w:tblGrid>
       <w:tr>
         <w:trPr>
@@ -751,7 +765,7 @@
       <w:headerReference w:type="default" r:id="rId8"/>
       <w:footerReference w:type="default" r:id="rId9"/>
       <w:headerReference w:type="first" r:id="rId10"/>
-      <w:pgSz w:w="12240" w:h="15840"/>
+      <w:pgSz w:w="11906" w:h="16838" w:code="9"/>
       <w:pgMar w:top="1440" w:right="1440" w:bottom="1440" w:left="1440" w:header="708" w:footer="708" w:gutter="0"/>
       <w:cols w:space="708"/>
       <w:docGrid w:linePitch="360"/>
@@ -797,7 +811,6 @@
         <w:szCs w:val="18"/>
       </w:rPr>
     </w:pPr>
-    <w:proofErr w:type="gramStart"/>
     <w:r>
       <w:rPr>
         <w:rFonts w:ascii="Times New Roman" w:hAnsi="Times New Roman" w:cs="Times New Roman"/>
@@ -813,16 +826,7 @@
         <w:sz w:val="18"/>
         <w:szCs w:val="18"/>
       </w:rPr>
-      <w:t xml:space="preserve"> :</w:t>
-    </w:r>
-    <w:proofErr w:type="gramEnd"/>
-    <w:r>
-      <w:rPr>
-        <w:rFonts w:ascii="Times New Roman" w:hAnsi="Times New Roman" w:cs="Times New Roman"/>
-        <w:sz w:val="18"/>
-        <w:szCs w:val="18"/>
-      </w:rPr>
-      <w:t xml:space="preserve"> Premium Tower 9Blv</w:t>
+      <w:t xml:space="preserve"> : Premium Tower 9Blv</w:t>
     </w:r>
     <w:r>
       <w:rPr>
@@ -1056,7 +1060,6 @@
         <w:shd w:val="clear" w:color="auto" w:fill="FFFFFF"/>
       </w:rPr>
     </w:pPr>
-    <w:proofErr w:type="gramStart"/>
     <w:r>
       <w:rPr>
         <w:rFonts w:ascii="Times New Roman" w:hAnsi="Times New Roman" w:cs="Times New Roman"/>
@@ -1075,18 +1078,7 @@
         <w:szCs w:val="18"/>
         <w:shd w:val="clear" w:color="auto" w:fill="FFFFFF"/>
       </w:rPr>
-      <w:t>,</w:t>
-    </w:r>
-    <w:proofErr w:type="gramEnd"/>
-    <w:r>
-      <w:rPr>
-        <w:rFonts w:ascii="Times New Roman" w:hAnsi="Times New Roman" w:cs="Times New Roman"/>
-        <w:color w:val="202124"/>
-        <w:sz w:val="18"/>
-        <w:szCs w:val="18"/>
-        <w:shd w:val="clear" w:color="auto" w:fill="FFFFFF"/>
-      </w:rPr>
-      <w:t xml:space="preserve"> Jawa Timur 60226</w:t>
+      <w:t>, Jawa Timur 60226</w:t>
     </w:r>
     <w:r>
       <w:rPr>
@@ -1144,7 +1136,6 @@
         <w:shd w:val="clear" w:color="auto" w:fill="FFFFFF"/>
       </w:rPr>
     </w:pPr>
-    <w:proofErr w:type="gramStart"/>
     <w:r>
       <w:rPr>
         <w:rFonts w:ascii="Times New Roman" w:hAnsi="Times New Roman" w:cs="Times New Roman"/>
@@ -1164,18 +1155,7 @@
         <w:szCs w:val="18"/>
         <w:shd w:val="clear" w:color="auto" w:fill="FFFFFF"/>
       </w:rPr>
-      <w:t xml:space="preserve"> :</w:t>
-    </w:r>
-    <w:proofErr w:type="gramEnd"/>
-    <w:r>
-      <w:rPr>
-        <w:rFonts w:ascii="Times New Roman" w:hAnsi="Times New Roman" w:cs="Times New Roman"/>
-        <w:color w:val="202124"/>
-        <w:sz w:val="18"/>
-        <w:szCs w:val="18"/>
-        <w:shd w:val="clear" w:color="auto" w:fill="FFFFFF"/>
-      </w:rPr>
-      <w:t xml:space="preserve"> (031) 99144698</w:t>
+      <w:t xml:space="preserve"> : (031) 99144698</w:t>
     </w:r>
     <w:r>
       <w:rPr>
@@ -1291,10 +1271,10 @@
         <w:noProof/>
       </w:rPr>
       <w:drawing>
-        <wp:anchor distT="0" distB="0" distL="114300" distR="114300" simplePos="0" relativeHeight="251660288" behindDoc="0" locked="0" layoutInCell="1" allowOverlap="1" wp14:anchorId="639D89AD" wp14:editId="4E40BD1A">
+        <wp:anchor distT="0" distB="0" distL="114300" distR="114300" simplePos="0" relativeHeight="251660288" behindDoc="0" locked="0" layoutInCell="1" allowOverlap="1" wp14:anchorId="639D89AD" wp14:editId="299DF5F4">
           <wp:simplePos x="0" y="0"/>
           <wp:positionH relativeFrom="column">
-            <wp:posOffset>5232400</wp:posOffset>
+            <wp:posOffset>4975225</wp:posOffset>
           </wp:positionH>
           <wp:positionV relativeFrom="paragraph">
             <wp:posOffset>-241935</wp:posOffset>

</xml_diff>

<commit_message>
logo format bdpay, fix update closing, improve calculate total pengajuan/closing
</commit_message>
<xml_diff>
--- a/storage/app/format/internal-memo.docx
+++ b/storage/app/format/internal-memo.docx
@@ -149,6 +149,7 @@
         <w:tab/>
         <w:t xml:space="preserve">: </w:t>
       </w:r>
+      <w:proofErr w:type="gramStart"/>
       <w:r>
         <w:rPr>
           <w:rFonts w:ascii="Times New Roman" w:hAnsi="Times New Roman" w:cs="Times New Roman"/>
@@ -157,6 +158,7 @@
         </w:rPr>
         <w:t>. . . .</w:t>
       </w:r>
+      <w:proofErr w:type="gramEnd"/>
     </w:p>
     <w:p>
       <w:pPr>
@@ -209,6 +211,7 @@
         </w:rPr>
         <w:t xml:space="preserve"> </w:t>
       </w:r>
+      <w:proofErr w:type="gramStart"/>
       <w:r>
         <w:rPr>
           <w:rFonts w:ascii="Times New Roman" w:hAnsi="Times New Roman" w:cs="Times New Roman"/>
@@ -217,6 +220,7 @@
         </w:rPr>
         <w:t>. . . .</w:t>
       </w:r>
+      <w:proofErr w:type="gramEnd"/>
     </w:p>
     <w:p>
       <w:pPr>
@@ -271,6 +275,7 @@
         </w:rPr>
         <w:t xml:space="preserve"> </w:t>
       </w:r>
+      <w:proofErr w:type="gramStart"/>
       <w:r>
         <w:rPr>
           <w:rFonts w:ascii="Times New Roman" w:hAnsi="Times New Roman" w:cs="Times New Roman"/>
@@ -279,6 +284,7 @@
         </w:rPr>
         <w:t>. . . .</w:t>
       </w:r>
+      <w:proofErr w:type="gramEnd"/>
     </w:p>
     <w:p>
       <w:pPr>
@@ -395,6 +401,7 @@
         <w:tab/>
         <w:t xml:space="preserve">: </w:t>
       </w:r>
+      <w:proofErr w:type="gramStart"/>
       <w:r>
         <w:rPr>
           <w:rFonts w:ascii="Times New Roman" w:hAnsi="Times New Roman" w:cs="Times New Roman"/>
@@ -403,6 +410,7 @@
         </w:rPr>
         <w:t>. . . .</w:t>
       </w:r>
+      <w:proofErr w:type="gramEnd"/>
     </w:p>
     <w:p>
       <w:pPr>
@@ -811,6 +819,7 @@
         <w:szCs w:val="18"/>
       </w:rPr>
     </w:pPr>
+    <w:proofErr w:type="gramStart"/>
     <w:r>
       <w:rPr>
         <w:rFonts w:ascii="Times New Roman" w:hAnsi="Times New Roman" w:cs="Times New Roman"/>
@@ -826,7 +835,16 @@
         <w:sz w:val="18"/>
         <w:szCs w:val="18"/>
       </w:rPr>
-      <w:t xml:space="preserve"> : Premium Tower 9Blv</w:t>
+      <w:t xml:space="preserve"> :</w:t>
+    </w:r>
+    <w:proofErr w:type="gramEnd"/>
+    <w:r>
+      <w:rPr>
+        <w:rFonts w:ascii="Times New Roman" w:hAnsi="Times New Roman" w:cs="Times New Roman"/>
+        <w:sz w:val="18"/>
+        <w:szCs w:val="18"/>
+      </w:rPr>
+      <w:t xml:space="preserve"> Premium Tower 9Blv</w:t>
     </w:r>
     <w:r>
       <w:rPr>
@@ -1060,6 +1078,7 @@
         <w:shd w:val="clear" w:color="auto" w:fill="FFFFFF"/>
       </w:rPr>
     </w:pPr>
+    <w:proofErr w:type="gramStart"/>
     <w:r>
       <w:rPr>
         <w:rFonts w:ascii="Times New Roman" w:hAnsi="Times New Roman" w:cs="Times New Roman"/>
@@ -1078,7 +1097,18 @@
         <w:szCs w:val="18"/>
         <w:shd w:val="clear" w:color="auto" w:fill="FFFFFF"/>
       </w:rPr>
-      <w:t>, Jawa Timur 60226</w:t>
+      <w:t>,</w:t>
+    </w:r>
+    <w:proofErr w:type="gramEnd"/>
+    <w:r>
+      <w:rPr>
+        <w:rFonts w:ascii="Times New Roman" w:hAnsi="Times New Roman" w:cs="Times New Roman"/>
+        <w:color w:val="202124"/>
+        <w:sz w:val="18"/>
+        <w:szCs w:val="18"/>
+        <w:shd w:val="clear" w:color="auto" w:fill="FFFFFF"/>
+      </w:rPr>
+      <w:t xml:space="preserve"> Jawa Timur 60226</w:t>
     </w:r>
     <w:r>
       <w:rPr>
@@ -1136,6 +1166,7 @@
         <w:shd w:val="clear" w:color="auto" w:fill="FFFFFF"/>
       </w:rPr>
     </w:pPr>
+    <w:proofErr w:type="gramStart"/>
     <w:r>
       <w:rPr>
         <w:rFonts w:ascii="Times New Roman" w:hAnsi="Times New Roman" w:cs="Times New Roman"/>
@@ -1155,7 +1186,18 @@
         <w:szCs w:val="18"/>
         <w:shd w:val="clear" w:color="auto" w:fill="FFFFFF"/>
       </w:rPr>
-      <w:t xml:space="preserve"> : (031) 99144698</w:t>
+      <w:t xml:space="preserve"> :</w:t>
+    </w:r>
+    <w:proofErr w:type="gramEnd"/>
+    <w:r>
+      <w:rPr>
+        <w:rFonts w:ascii="Times New Roman" w:hAnsi="Times New Roman" w:cs="Times New Roman"/>
+        <w:color w:val="202124"/>
+        <w:sz w:val="18"/>
+        <w:szCs w:val="18"/>
+        <w:shd w:val="clear" w:color="auto" w:fill="FFFFFF"/>
+      </w:rPr>
+      <w:t xml:space="preserve"> (031) 99144698</w:t>
     </w:r>
     <w:r>
       <w:rPr>
@@ -1262,6 +1304,9 @@
   <w:p>
     <w:pPr>
       <w:pStyle w:val="Header"/>
+      <w:tabs>
+        <w:tab w:val="left" w:pos="8505"/>
+      </w:tabs>
       <w:rPr>
         <w:noProof/>
       </w:rPr>
@@ -1271,16 +1316,16 @@
         <w:noProof/>
       </w:rPr>
       <w:drawing>
-        <wp:anchor distT="0" distB="0" distL="114300" distR="114300" simplePos="0" relativeHeight="251660288" behindDoc="0" locked="0" layoutInCell="1" allowOverlap="1" wp14:anchorId="639D89AD" wp14:editId="299DF5F4">
+        <wp:anchor distT="0" distB="0" distL="114300" distR="114300" simplePos="0" relativeHeight="251660288" behindDoc="0" locked="0" layoutInCell="1" allowOverlap="1" wp14:anchorId="639D89AD" wp14:editId="02932D97">
           <wp:simplePos x="0" y="0"/>
           <wp:positionH relativeFrom="column">
-            <wp:posOffset>4975225</wp:posOffset>
+            <wp:posOffset>4705350</wp:posOffset>
           </wp:positionH>
           <wp:positionV relativeFrom="paragraph">
-            <wp:posOffset>-241935</wp:posOffset>
+            <wp:posOffset>-151765</wp:posOffset>
           </wp:positionV>
-          <wp:extent cx="1396566" cy="704850"/>
-          <wp:effectExtent l="0" t="0" r="0" b="0"/>
+          <wp:extent cx="1396365" cy="527050"/>
+          <wp:effectExtent l="0" t="0" r="0" b="6350"/>
           <wp:wrapSquare wrapText="bothSides"/>
           <wp:docPr id="3" name="Picture 3"/>
           <wp:cNvGraphicFramePr>
@@ -1290,7 +1335,7 @@
             <a:graphicData uri="http://schemas.openxmlformats.org/drawingml/2006/picture">
               <pic:pic xmlns:pic="http://schemas.openxmlformats.org/drawingml/2006/picture">
                 <pic:nvPicPr>
-                  <pic:cNvPr id="0" name="Picture 2"/>
+                  <pic:cNvPr id="3" name="Picture 3"/>
                   <pic:cNvPicPr>
                     <a:picLocks noChangeAspect="1" noChangeArrowheads="1"/>
                   </pic:cNvPicPr>
@@ -1303,7 +1348,6 @@
                       </a:ext>
                     </a:extLst>
                   </a:blip>
-                  <a:srcRect/>
                   <a:stretch>
                     <a:fillRect/>
                   </a:stretch>
@@ -1311,7 +1355,7 @@
                 <pic:spPr bwMode="auto">
                   <a:xfrm>
                     <a:off x="0" y="0"/>
-                    <a:ext cx="1396566" cy="704850"/>
+                    <a:ext cx="1396365" cy="527050"/>
                   </a:xfrm>
                   <a:prstGeom prst="rect">
                     <a:avLst/>

</xml_diff>